<commit_message>
TestArch Entrega Completa: Actualización del Documento de Instalación
</commit_message>
<xml_diff>
--- a/Documento_De_instalacion.docx
+++ b/Documento_De_instalacion.docx
@@ -124,17 +124,7 @@
           <w:szCs w:val="28"/>
           <w:lang w:val="es-419"/>
         </w:rPr>
-        <w:t xml:space="preserve">Base de Datos en </w:t>
-      </w:r>
-      <w:r>
-        <w:rPr>
-          <w:rFonts w:ascii="Zilla Slab" w:hAnsi="Zilla Slab"/>
-          <w:color w:val="2F5496" w:themeColor="accent1" w:themeShade="BF"/>
-          <w:sz w:val="28"/>
-          <w:szCs w:val="28"/>
-          <w:lang w:val="es-419"/>
-        </w:rPr>
-        <w:t>Microsoft SQL Server Management</w:t>
+        <w:t>Base de Datos en Microsoft SQL Server Management</w:t>
       </w:r>
     </w:p>
     <w:p>
@@ -965,16 +955,7 @@
           <w:szCs w:val="24"/>
           <w:lang w:val="es-419"/>
         </w:rPr>
-        <w:t xml:space="preserve"> Explorer</w:t>
-      </w:r>
-      <w:r>
-        <w:rPr>
-          <w:rFonts w:ascii="Zilla Slab" w:hAnsi="Zilla Slab"/>
-          <w:sz w:val="24"/>
-          <w:szCs w:val="24"/>
-          <w:lang w:val="es-419"/>
-        </w:rPr>
-        <w:t>.</w:t>
+        <w:t xml:space="preserve"> Explorer.</w:t>
       </w:r>
     </w:p>
     <w:p>
@@ -2188,16 +2169,7 @@
           <w:szCs w:val="24"/>
           <w:lang w:val="es-419"/>
         </w:rPr>
-        <w:t>T</w:t>
-      </w:r>
-      <w:r>
-        <w:rPr>
-          <w:rFonts w:ascii="Zilla Slab" w:hAnsi="Zilla Slab"/>
-          <w:sz w:val="24"/>
-          <w:szCs w:val="24"/>
-          <w:lang w:val="es-419"/>
-        </w:rPr>
-        <w:t>estArch_Web</w:t>
+        <w:t>TestArch_Web</w:t>
       </w:r>
       <w:proofErr w:type="spellEnd"/>
       <w:r>
@@ -2207,7 +2179,7 @@
           <w:szCs w:val="24"/>
           <w:lang w:val="es-419"/>
         </w:rPr>
-        <w:t>\</w:t>
+        <w:t>/</w:t>
       </w:r>
       <w:proofErr w:type="spellStart"/>
       <w:r>
@@ -2251,7 +2223,202 @@
           <w:szCs w:val="24"/>
           <w:lang w:val="es-419"/>
         </w:rPr>
-        <w:t>Levantar el servicio de la API en Visual Studio con IIS Express.</w:t>
+        <w:t xml:space="preserve">Dado que el repositorio clonado no cuenta con la carpeta </w:t>
+      </w:r>
+      <w:proofErr w:type="spellStart"/>
+      <w:r>
+        <w:rPr>
+          <w:rFonts w:ascii="Zilla Slab" w:hAnsi="Zilla Slab"/>
+          <w:sz w:val="24"/>
+          <w:szCs w:val="24"/>
+          <w:lang w:val="es-419"/>
+        </w:rPr>
+        <w:t>TestArch_Web</w:t>
+      </w:r>
+      <w:proofErr w:type="spellEnd"/>
+      <w:r>
+        <w:rPr>
+          <w:rFonts w:ascii="Zilla Slab" w:hAnsi="Zilla Slab"/>
+          <w:sz w:val="24"/>
+          <w:szCs w:val="24"/>
+          <w:lang w:val="es-419"/>
+        </w:rPr>
+        <w:t>/</w:t>
+      </w:r>
+      <w:proofErr w:type="spellStart"/>
+      <w:r>
+        <w:rPr>
+          <w:rFonts w:ascii="Zilla Slab" w:hAnsi="Zilla Slab"/>
+          <w:sz w:val="24"/>
+          <w:szCs w:val="24"/>
+          <w:lang w:val="es-419"/>
+        </w:rPr>
+        <w:t>testarch</w:t>
+      </w:r>
+      <w:proofErr w:type="spellEnd"/>
+      <w:r>
+        <w:rPr>
+          <w:rFonts w:ascii="Zilla Slab" w:hAnsi="Zilla Slab"/>
+          <w:sz w:val="24"/>
+          <w:szCs w:val="24"/>
+          <w:lang w:val="es-419"/>
+        </w:rPr>
+        <w:t>/</w:t>
+      </w:r>
+      <w:proofErr w:type="spellStart"/>
+      <w:r>
+        <w:rPr>
+          <w:rFonts w:ascii="Zilla Slab" w:hAnsi="Zilla Slab"/>
+          <w:sz w:val="24"/>
+          <w:szCs w:val="24"/>
+          <w:lang w:val="es-419"/>
+        </w:rPr>
+        <w:t>web</w:t>
+      </w:r>
+      <w:r>
+        <w:rPr>
+          <w:rFonts w:ascii="Zilla Slab" w:hAnsi="Zilla Slab"/>
+          <w:sz w:val="24"/>
+          <w:szCs w:val="24"/>
+          <w:lang w:val="es-419"/>
+        </w:rPr>
+        <w:t>node_modules</w:t>
+      </w:r>
+      <w:proofErr w:type="spellEnd"/>
+      <w:r>
+        <w:rPr>
+          <w:rFonts w:ascii="Zilla Slab" w:hAnsi="Zilla Slab"/>
+          <w:sz w:val="24"/>
+          <w:szCs w:val="24"/>
+          <w:lang w:val="es-419"/>
+        </w:rPr>
+        <w:t xml:space="preserve"> es necesario instalar las dependencias. Para ello en la pantalla de comandos, dentro de la rut</w:t>
+      </w:r>
+      <w:r>
+        <w:rPr>
+          <w:rFonts w:ascii="Zilla Slab" w:hAnsi="Zilla Slab"/>
+          <w:sz w:val="24"/>
+          <w:szCs w:val="24"/>
+          <w:lang w:val="es-419"/>
+        </w:rPr>
+        <w:t>a</w:t>
+      </w:r>
+      <w:r>
+        <w:rPr>
+          <w:rFonts w:ascii="Zilla Slab" w:hAnsi="Zilla Slab"/>
+          <w:sz w:val="24"/>
+          <w:szCs w:val="24"/>
+          <w:lang w:val="es-419"/>
+        </w:rPr>
+        <w:t xml:space="preserve">, ejecutar: </w:t>
+      </w:r>
+      <w:proofErr w:type="spellStart"/>
+      <w:r>
+        <w:rPr>
+          <w:rFonts w:ascii="Zilla Slab" w:hAnsi="Zilla Slab"/>
+          <w:sz w:val="24"/>
+          <w:szCs w:val="24"/>
+          <w:lang w:val="es-419"/>
+        </w:rPr>
+        <w:t>npm</w:t>
+      </w:r>
+      <w:proofErr w:type="spellEnd"/>
+      <w:r>
+        <w:rPr>
+          <w:rFonts w:ascii="Zilla Slab" w:hAnsi="Zilla Slab"/>
+          <w:sz w:val="24"/>
+          <w:szCs w:val="24"/>
+          <w:lang w:val="es-419"/>
+        </w:rPr>
+        <w:t xml:space="preserve"> </w:t>
+      </w:r>
+      <w:proofErr w:type="spellStart"/>
+      <w:r>
+        <w:rPr>
+          <w:rFonts w:ascii="Zilla Slab" w:hAnsi="Zilla Slab"/>
+          <w:sz w:val="24"/>
+          <w:szCs w:val="24"/>
+          <w:lang w:val="es-419"/>
+        </w:rPr>
+        <w:t>install</w:t>
+      </w:r>
+      <w:proofErr w:type="spellEnd"/>
+      <w:r>
+        <w:rPr>
+          <w:rFonts w:ascii="Zilla Slab" w:hAnsi="Zilla Slab"/>
+          <w:sz w:val="24"/>
+          <w:szCs w:val="24"/>
+          <w:lang w:val="es-419"/>
+        </w:rPr>
+        <w:t>:</w:t>
+      </w:r>
+    </w:p>
+    <w:p>
+      <w:pPr>
+        <w:jc w:val="center"/>
+        <w:rPr>
+          <w:rFonts w:ascii="Zilla Slab" w:hAnsi="Zilla Slab"/>
+          <w:sz w:val="24"/>
+          <w:szCs w:val="24"/>
+          <w:lang w:val="es-419"/>
+        </w:rPr>
+      </w:pPr>
+      <w:r>
+        <w:rPr>
+          <w:rFonts w:ascii="Zilla Slab" w:hAnsi="Zilla Slab"/>
+          <w:noProof/>
+          <w:sz w:val="24"/>
+          <w:szCs w:val="24"/>
+          <w:lang w:val="es-419"/>
+        </w:rPr>
+        <w:drawing>
+          <wp:inline distT="0" distB="0" distL="0" distR="0" wp14:anchorId="7802F618" wp14:editId="7F2D4B28">
+            <wp:extent cx="5636895" cy="474345"/>
+            <wp:effectExtent l="0" t="0" r="1905" b="1905"/>
+            <wp:docPr id="14" name="Picture 14"/>
+            <wp:cNvGraphicFramePr>
+              <a:graphicFrameLocks xmlns:a="http://schemas.openxmlformats.org/drawingml/2006/main" noChangeAspect="1"/>
+            </wp:cNvGraphicFramePr>
+            <a:graphic xmlns:a="http://schemas.openxmlformats.org/drawingml/2006/main">
+              <a:graphicData uri="http://schemas.openxmlformats.org/drawingml/2006/picture">
+                <pic:pic xmlns:pic="http://schemas.openxmlformats.org/drawingml/2006/picture">
+                  <pic:nvPicPr>
+                    <pic:cNvPr id="0" name="Picture 3"/>
+                    <pic:cNvPicPr>
+                      <a:picLocks noChangeAspect="1" noChangeArrowheads="1"/>
+                    </pic:cNvPicPr>
+                  </pic:nvPicPr>
+                  <pic:blipFill>
+                    <a:blip r:embed="rId18">
+                      <a:extLst>
+                        <a:ext uri="{28A0092B-C50C-407E-A947-70E740481C1C}">
+                          <a14:useLocalDpi xmlns:a14="http://schemas.microsoft.com/office/drawing/2010/main" val="0"/>
+                        </a:ext>
+                      </a:extLst>
+                    </a:blip>
+                    <a:srcRect/>
+                    <a:stretch>
+                      <a:fillRect/>
+                    </a:stretch>
+                  </pic:blipFill>
+                  <pic:spPr bwMode="auto">
+                    <a:xfrm>
+                      <a:off x="0" y="0"/>
+                      <a:ext cx="5636895" cy="474345"/>
+                    </a:xfrm>
+                    <a:prstGeom prst="rect">
+                      <a:avLst/>
+                    </a:prstGeom>
+                    <a:noFill/>
+                    <a:ln>
+                      <a:noFill/>
+                    </a:ln>
+                  </pic:spPr>
+                </pic:pic>
+              </a:graphicData>
+            </a:graphic>
+          </wp:inline>
+        </w:drawing>
       </w:r>
     </w:p>
     <w:p>
@@ -2275,6 +2442,30 @@
           <w:szCs w:val="24"/>
           <w:lang w:val="es-419"/>
         </w:rPr>
+        <w:t>Levantar el servicio de la API en Visual Studio con IIS Express.</w:t>
+      </w:r>
+    </w:p>
+    <w:p>
+      <w:pPr>
+        <w:pStyle w:val="ListParagraph"/>
+        <w:numPr>
+          <w:ilvl w:val="0"/>
+          <w:numId w:val="6"/>
+        </w:numPr>
+        <w:rPr>
+          <w:rFonts w:ascii="Zilla Slab" w:hAnsi="Zilla Slab"/>
+          <w:sz w:val="24"/>
+          <w:szCs w:val="24"/>
+          <w:lang w:val="es-419"/>
+        </w:rPr>
+      </w:pPr>
+      <w:r>
+        <w:rPr>
+          <w:rFonts w:ascii="Zilla Slab" w:hAnsi="Zilla Slab"/>
+          <w:sz w:val="24"/>
+          <w:szCs w:val="24"/>
+          <w:lang w:val="es-419"/>
+        </w:rPr>
         <w:t xml:space="preserve">Para iniciar el servidor local del aplicativo Web ejecutar el comando: </w:t>
       </w:r>
       <w:proofErr w:type="spellStart"/>
@@ -2308,6 +2499,15 @@
         <w:t>start</w:t>
       </w:r>
       <w:proofErr w:type="spellEnd"/>
+      <w:r>
+        <w:rPr>
+          <w:rFonts w:ascii="Zilla Slab" w:hAnsi="Zilla Slab"/>
+          <w:sz w:val="24"/>
+          <w:szCs w:val="24"/>
+          <w:lang w:val="es-419"/>
+        </w:rPr>
+        <w:t>:</w:t>
+      </w:r>
     </w:p>
     <w:p>
       <w:pPr>
@@ -2345,7 +2545,7 @@
                     </pic:cNvPicPr>
                   </pic:nvPicPr>
                   <pic:blipFill>
-                    <a:blip r:embed="rId18">
+                    <a:blip r:embed="rId19">
                       <a:extLst>
                         <a:ext uri="{28A0092B-C50C-407E-A947-70E740481C1C}">
                           <a14:useLocalDpi xmlns:a14="http://schemas.microsoft.com/office/drawing/2010/main" val="0"/>
@@ -2412,8 +2612,8 @@
       </w:pPr>
     </w:p>
     <w:sectPr>
-      <w:headerReference w:type="default" r:id="rId19"/>
-      <w:footerReference w:type="default" r:id="rId20"/>
+      <w:headerReference w:type="default" r:id="rId20"/>
+      <w:footerReference w:type="default" r:id="rId21"/>
       <w:pgSz w:w="12240" w:h="15840"/>
       <w:pgMar w:top="1440" w:right="1440" w:bottom="1440" w:left="1440" w:header="720" w:footer="720" w:gutter="0"/>
       <w:cols w:space="720"/>
@@ -2541,6 +2741,7 @@
           <w:dataBinding w:prefixMappings="xmlns:ns0='http://purl.org/dc/elements/1.1/' xmlns:ns1='http://schemas.openxmlformats.org/package/2006/metadata/core-properties' " w:xpath="/ns1:coreProperties[1]/ns0:creator[1]" w:storeItemID="{6C3C8BC8-F283-45AE-878A-BAB7291924A1}"/>
           <w:text/>
         </w:sdtPr>
+        <w:sdtEndPr/>
         <w:sdtContent>
           <w:tc>
             <w:tcPr>
@@ -4437,7 +4638,7 @@
     <w:charset w:val="00"/>
     <w:family w:val="roman"/>
     <w:pitch w:val="variable"/>
-    <w:sig w:usb0="E0002AFF" w:usb1="C0007841" w:usb2="00000009" w:usb3="00000000" w:csb0="000001FF" w:csb1="00000000"/>
+    <w:sig w:usb0="E0002EFF" w:usb1="C000785B" w:usb2="00000009" w:usb3="00000000" w:csb0="000001FF" w:csb1="00000000"/>
   </w:font>
   <w:font w:name="Courier New">
     <w:panose1 w:val="02070309020205020404"/>
@@ -4458,7 +4659,7 @@
     <w:charset w:val="00"/>
     <w:family w:val="swiss"/>
     <w:pitch w:val="variable"/>
-    <w:sig w:usb0="E10002FF" w:usb1="4000ACFF" w:usb2="00000009" w:usb3="00000000" w:csb0="0000019F" w:csb1="00000000"/>
+    <w:sig w:usb0="E4002EFF" w:usb1="C000247B" w:usb2="00000009" w:usb3="00000000" w:csb0="000001FF" w:csb1="00000000"/>
   </w:font>
   <w:font w:name="Zilla Slab">
     <w:panose1 w:val="00000000000000000000"/>
@@ -4472,7 +4673,7 @@
     <w:charset w:val="00"/>
     <w:family w:val="swiss"/>
     <w:pitch w:val="variable"/>
-    <w:sig w:usb0="A00002EF" w:usb1="4000207B" w:usb2="00000000" w:usb3="00000000" w:csb0="0000009F" w:csb1="00000000"/>
+    <w:sig w:usb0="E4002EFF" w:usb1="C000247B" w:usb2="00000009" w:usb3="00000000" w:csb0="000001FF" w:csb1="00000000"/>
   </w:font>
 </w:fonts>
 </file>
@@ -4496,6 +4697,8 @@
     <w:rsidRoot w:val="00CD3FF9"/>
     <w:rsid w:val="00055533"/>
     <w:rsid w:val="00CD3FF9"/>
+    <w:rsid w:val="00E4025A"/>
+    <w:rsid w:val="00FE2D42"/>
   </w:rsids>
   <m:mathPr>
     <m:mathFont m:val="Cambria Math"/>

</xml_diff>